<commit_message>
Se agrega enlace de video a informe
</commit_message>
<xml_diff>
--- a/docs/Plantilla Informe de Avance 2021.docx
+++ b/docs/Plantilla Informe de Avance 2021.docx
@@ -319,7 +319,6 @@
       <w:pPr>
         <w:pStyle w:val="Ttulo2"/>
         <w:rPr>
-          <w:i/>
           <w:lang w:val="es-ES"/>
         </w:rPr>
       </w:pPr>
@@ -335,22 +334,23 @@
     <w:p>
       <w:pPr>
         <w:rPr>
-          <w:i/>
-          <w:lang w:val="es-ES"/>
-        </w:rPr>
-      </w:pPr>
-      <w:r>
-        <w:rPr>
-          <w:lang w:val="es-ES"/>
-        </w:rPr>
-        <w:t xml:space="preserve">[ </w:t>
-      </w:r>
-      <w:r>
-        <w:rPr>
-          <w:i/>
-          <w:lang w:val="es-ES"/>
-        </w:rPr>
-        <w:t>Incluir el hipervínculo]</w:t>
+          <w:lang w:val="es-ES"/>
+        </w:rPr>
+      </w:pPr>
+      <w:hyperlink r:id="rId7" w:history="1">
+        <w:r>
+          <w:rPr>
+            <w:rStyle w:val="Hipervnculo"/>
+            <w:lang w:val="es-ES"/>
+          </w:rPr>
+          <w:t>https://youtu.be/Y81tDGH8WQM</w:t>
+        </w:r>
+      </w:hyperlink>
+      <w:r>
+        <w:rPr>
+          <w:lang w:val="es-ES"/>
+        </w:rPr>
+        <w:t xml:space="preserve"> </w:t>
       </w:r>
     </w:p>
     <w:p>
@@ -539,7 +539,7 @@
                     </pic:cNvPicPr>
                   </pic:nvPicPr>
                   <pic:blipFill>
-                    <a:blip r:embed="rId7">
+                    <a:blip r:embed="rId8">
                       <a:extLst>
                         <a:ext uri="{28A0092B-C50C-407E-A947-70E740481C1C}">
                           <a14:useLocalDpi xmlns:a14="http://schemas.microsoft.com/office/drawing/2010/main" val="0"/>
@@ -618,7 +618,7 @@
                     </pic:cNvPicPr>
                   </pic:nvPicPr>
                   <pic:blipFill>
-                    <a:blip r:embed="rId8">
+                    <a:blip r:embed="rId9">
                       <a:extLst>
                         <a:ext uri="{28A0092B-C50C-407E-A947-70E740481C1C}">
                           <a14:useLocalDpi xmlns:a14="http://schemas.microsoft.com/office/drawing/2010/main" val="0"/>

</xml_diff>

<commit_message>
No permite editar usuarios inactivos
</commit_message>
<xml_diff>
--- a/docs/Plantilla Informe de Avance 2021.docx
+++ b/docs/Plantilla Informe de Avance 2021.docx
@@ -38,7 +38,13 @@
         <w:rPr>
           <w:lang w:val="es-ES"/>
         </w:rPr>
-        <w:t>26</w:t>
+        <w:t>2</w:t>
+      </w:r>
+      <w:r>
+        <w:rPr>
+          <w:lang w:val="es-ES"/>
+        </w:rPr>
+        <w:t>7</w:t>
       </w:r>
       <w:r>
         <w:rPr>
@@ -142,7 +148,7 @@
           <w:lang w:val="es-ES"/>
         </w:rPr>
       </w:pPr>
-      <w:hyperlink r:id="rId6" w:history="1">
+      <w:hyperlink r:id="rId7" w:history="1">
         <w:r>
           <w:rPr>
             <w:rStyle w:val="Hipervnculo"/>
@@ -337,7 +343,7 @@
           <w:lang w:val="es-ES"/>
         </w:rPr>
       </w:pPr>
-      <w:hyperlink r:id="rId7" w:history="1">
+      <w:hyperlink r:id="rId8" w:history="1">
         <w:r>
           <w:rPr>
             <w:rStyle w:val="Hipervnculo"/>
@@ -539,7 +545,7 @@
                     </pic:cNvPicPr>
                   </pic:nvPicPr>
                   <pic:blipFill>
-                    <a:blip r:embed="rId8">
+                    <a:blip r:embed="rId9">
                       <a:extLst>
                         <a:ext uri="{28A0092B-C50C-407E-A947-70E740481C1C}">
                           <a14:useLocalDpi xmlns:a14="http://schemas.microsoft.com/office/drawing/2010/main" val="0"/>
@@ -618,7 +624,7 @@
                     </pic:cNvPicPr>
                   </pic:nvPicPr>
                   <pic:blipFill>
-                    <a:blip r:embed="rId9">
+                    <a:blip r:embed="rId10">
                       <a:extLst>
                         <a:ext uri="{28A0092B-C50C-407E-A947-70E740481C1C}">
                           <a14:useLocalDpi xmlns:a14="http://schemas.microsoft.com/office/drawing/2010/main" val="0"/>
@@ -668,21 +674,11 @@
     </w:p>
     <w:p>
       <w:pPr>
-        <w:rPr>
-          <w:iCs/>
-          <w:lang w:val="es-ES"/>
-        </w:rPr>
-      </w:pPr>
-      <w:r>
-        <w:rPr>
-          <w:iCs/>
-          <w:lang w:val="es-ES"/>
-        </w:rPr>
-        <w:t>Ninguno.</w:t>
-      </w:r>
-    </w:p>
-    <w:p>
-      <w:pPr>
+        <w:pStyle w:val="Prrafodelista"/>
+        <w:numPr>
+          <w:ilvl w:val="0"/>
+          <w:numId w:val="1"/>
+        </w:numPr>
         <w:pBdr>
           <w:top w:val="nil"/>
           <w:left w:val="nil"/>
@@ -696,6 +692,92 @@
           <w:lang w:val="es-ES"/>
         </w:rPr>
       </w:pPr>
+      <w:r>
+        <w:rPr>
+          <w:iCs/>
+          <w:lang w:val="es-ES"/>
+        </w:rPr>
+        <w:t>Agregamos el archivo “</w:t>
+      </w:r>
+      <w:r>
+        <w:rPr>
+          <w:iCs/>
+          <w:lang w:val="es-ES"/>
+        </w:rPr>
+        <w:t>application</w:t>
+      </w:r>
+      <w:r>
+        <w:rPr>
+          <w:iCs/>
+          <w:lang w:val="es-ES"/>
+        </w:rPr>
+        <w:t xml:space="preserve">.yml” ubicado en </w:t>
+      </w:r>
+      <w:r>
+        <w:rPr>
+          <w:iCs/>
+          <w:lang w:val="es-ES"/>
+        </w:rPr>
+        <w:t>src\main\resources</w:t>
+      </w:r>
+      <w:r>
+        <w:rPr>
+          <w:iCs/>
+          <w:lang w:val="es-ES"/>
+        </w:rPr>
+        <w:t xml:space="preserve"> al .gitignore ya que los usuarios y contraseña</w:t>
+      </w:r>
+      <w:r>
+        <w:rPr>
+          <w:iCs/>
+          <w:lang w:val="es-ES"/>
+        </w:rPr>
+        <w:t>s</w:t>
+      </w:r>
+      <w:r>
+        <w:rPr>
+          <w:iCs/>
+          <w:lang w:val="es-ES"/>
+        </w:rPr>
+        <w:t xml:space="preserve"> del MySQL de cada integrante difieren. Incluimos una copia de este archivo en la carpeta docs.</w:t>
+      </w:r>
+    </w:p>
+    <w:p>
+      <w:pPr>
+        <w:pStyle w:val="Prrafodelista"/>
+        <w:numPr>
+          <w:ilvl w:val="0"/>
+          <w:numId w:val="1"/>
+        </w:numPr>
+        <w:pBdr>
+          <w:top w:val="nil"/>
+          <w:left w:val="nil"/>
+          <w:bottom w:val="nil"/>
+          <w:right w:val="nil"/>
+          <w:between w:val="nil"/>
+        </w:pBdr>
+        <w:rPr>
+          <w:i/>
+          <w:noProof/>
+          <w:lang w:val="es-ES"/>
+        </w:rPr>
+      </w:pPr>
+      <w:r>
+        <w:rPr>
+          <w:iCs/>
+          <w:noProof/>
+          <w:lang w:val="es-ES"/>
+        </w:rPr>
+        <w:t xml:space="preserve">Hicimos la entrega original el mismo día miércoles a las 18 hs, pero editamos la entrega ya que </w:t>
+      </w:r>
+      <w:r>
+        <w:rPr>
+          <w:iCs/>
+          <w:noProof/>
+          <w:lang w:val="es-ES"/>
+        </w:rPr>
+        <w:t xml:space="preserve">modificamos el comportamiento de los ABM en base a las dudas que pudimos resolver con los docentes posterior a la clase, es por ello que algunas características difieren del video de presentación: el administrador ahora puede ver a los usuarios/perfiles inactivos, filtrar si desea verlos o no, y reactivarlos. Además, los perfiles asignados sólo a usuarios inactivos también pueden desactivarse. </w:t>
+      </w:r>
     </w:p>
     <w:sectPr>
       <w:pgSz w:w="11906" w:h="16838"/>
@@ -755,6 +837,126 @@
     </w:p>
   </w:footnote>
 </w:footnotes>
+</file>
+
+<file path=word/numbering.xml><?xml version="1.0" encoding="utf-8"?>
+<w:numbering xmlns:wpc="http://schemas.microsoft.com/office/word/2010/wordprocessingCanvas" xmlns:cx="http://schemas.microsoft.com/office/drawing/2014/chartex" xmlns:cx1="http://schemas.microsoft.com/office/drawing/2015/9/8/chartex" xmlns:cx2="http://schemas.microsoft.com/office/drawing/2015/10/21/chartex" xmlns:cx3="http://schemas.microsoft.com/office/drawing/2016/5/9/chartex" xmlns:cx4="http://schemas.microsoft.com/office/drawing/2016/5/10/chartex" xmlns:cx5="http://schemas.microsoft.com/office/drawing/2016/5/11/chartex" xmlns:cx6="http://schemas.microsoft.com/office/drawing/2016/5/12/chartex" xmlns:cx7="http://schemas.microsoft.com/office/drawing/2016/5/13/chartex" xmlns:cx8="http://schemas.microsoft.com/office/drawing/2016/5/14/chartex" xmlns:mc="http://schemas.openxmlformats.org/markup-compatibility/2006" xmlns:aink="http://schemas.microsoft.com/office/drawing/2016/ink" xmlns:am3d="http://schemas.microsoft.com/office/drawing/2017/model3d" xmlns:o="urn:schemas-microsoft-com:office:office" xmlns:r="http://schemas.openxmlformats.org/officeDocument/2006/relationships" xmlns:m="http://schemas.openxmlformats.org/officeDocument/2006/math" xmlns:v="urn:schemas-microsoft-com:vml" xmlns:wp14="http://schemas.microsoft.com/office/word/2010/wordprocessingDrawing" xmlns:wp="http://schemas.openxmlformats.org/drawingml/2006/wordprocessingDrawing" xmlns:w10="urn:schemas-microsoft-com:office:word" xmlns:w="http://schemas.openxmlformats.org/wordprocessingml/2006/main" xmlns:w14="http://schemas.microsoft.com/office/word/2010/wordml" xmlns:w15="http://schemas.microsoft.com/office/word/2012/wordml" xmlns:w16cex="http://schemas.microsoft.com/office/word/2018/wordml/cex" xmlns:w16cid="http://schemas.microsoft.com/office/word/2016/wordml/cid" xmlns:w16="http://schemas.microsoft.com/office/word/2018/wordml" xmlns:w16sdtdh="http://schemas.microsoft.com/office/word/2020/wordml/sdtdatahash" xmlns:w16se="http://schemas.microsoft.com/office/word/2015/wordml/symex" xmlns:wpg="http://schemas.microsoft.com/office/word/2010/wordprocessingGroup" xmlns:wpi="http://schemas.microsoft.com/office/word/2010/wordprocessingInk" xmlns:wne="http://schemas.microsoft.com/office/word/2006/wordml" xmlns:wps="http://schemas.microsoft.com/office/word/2010/wordprocessingShape" mc:Ignorable="w14 w15 w16se w16cid w16 w16cex w16sdtdh wp14">
+  <w:abstractNum w:abstractNumId="0" w15:restartNumberingAfterBreak="0">
+    <w:nsid w:val="50E17BA8"/>
+    <w:multiLevelType w:val="hybridMultilevel"/>
+    <w:tmpl w:val="40E61E34"/>
+    <w:lvl w:ilvl="0" w:tplc="6742B23C">
+      <w:numFmt w:val="bullet"/>
+      <w:lvlText w:val="-"/>
+      <w:lvlJc w:val="left"/>
+      <w:pPr>
+        <w:ind w:left="720" w:hanging="360"/>
+      </w:pPr>
+      <w:rPr>
+        <w:rFonts w:ascii="Arial" w:eastAsia="Arial" w:hAnsi="Arial" w:cs="Arial" w:hint="default"/>
+      </w:rPr>
+    </w:lvl>
+    <w:lvl w:ilvl="1" w:tplc="0C0A0003" w:tentative="1">
+      <w:start w:val="1"/>
+      <w:numFmt w:val="bullet"/>
+      <w:lvlText w:val="o"/>
+      <w:lvlJc w:val="left"/>
+      <w:pPr>
+        <w:ind w:left="1440" w:hanging="360"/>
+      </w:pPr>
+      <w:rPr>
+        <w:rFonts w:ascii="Courier New" w:hAnsi="Courier New" w:cs="Courier New" w:hint="default"/>
+      </w:rPr>
+    </w:lvl>
+    <w:lvl w:ilvl="2" w:tplc="0C0A0005" w:tentative="1">
+      <w:start w:val="1"/>
+      <w:numFmt w:val="bullet"/>
+      <w:lvlText w:val=""/>
+      <w:lvlJc w:val="left"/>
+      <w:pPr>
+        <w:ind w:left="2160" w:hanging="360"/>
+      </w:pPr>
+      <w:rPr>
+        <w:rFonts w:ascii="Wingdings" w:hAnsi="Wingdings" w:hint="default"/>
+      </w:rPr>
+    </w:lvl>
+    <w:lvl w:ilvl="3" w:tplc="0C0A0001" w:tentative="1">
+      <w:start w:val="1"/>
+      <w:numFmt w:val="bullet"/>
+      <w:lvlText w:val=""/>
+      <w:lvlJc w:val="left"/>
+      <w:pPr>
+        <w:ind w:left="2880" w:hanging="360"/>
+      </w:pPr>
+      <w:rPr>
+        <w:rFonts w:ascii="Symbol" w:hAnsi="Symbol" w:hint="default"/>
+      </w:rPr>
+    </w:lvl>
+    <w:lvl w:ilvl="4" w:tplc="0C0A0003" w:tentative="1">
+      <w:start w:val="1"/>
+      <w:numFmt w:val="bullet"/>
+      <w:lvlText w:val="o"/>
+      <w:lvlJc w:val="left"/>
+      <w:pPr>
+        <w:ind w:left="3600" w:hanging="360"/>
+      </w:pPr>
+      <w:rPr>
+        <w:rFonts w:ascii="Courier New" w:hAnsi="Courier New" w:cs="Courier New" w:hint="default"/>
+      </w:rPr>
+    </w:lvl>
+    <w:lvl w:ilvl="5" w:tplc="0C0A0005" w:tentative="1">
+      <w:start w:val="1"/>
+      <w:numFmt w:val="bullet"/>
+      <w:lvlText w:val=""/>
+      <w:lvlJc w:val="left"/>
+      <w:pPr>
+        <w:ind w:left="4320" w:hanging="360"/>
+      </w:pPr>
+      <w:rPr>
+        <w:rFonts w:ascii="Wingdings" w:hAnsi="Wingdings" w:hint="default"/>
+      </w:rPr>
+    </w:lvl>
+    <w:lvl w:ilvl="6" w:tplc="0C0A0001" w:tentative="1">
+      <w:start w:val="1"/>
+      <w:numFmt w:val="bullet"/>
+      <w:lvlText w:val=""/>
+      <w:lvlJc w:val="left"/>
+      <w:pPr>
+        <w:ind w:left="5040" w:hanging="360"/>
+      </w:pPr>
+      <w:rPr>
+        <w:rFonts w:ascii="Symbol" w:hAnsi="Symbol" w:hint="default"/>
+      </w:rPr>
+    </w:lvl>
+    <w:lvl w:ilvl="7" w:tplc="0C0A0003" w:tentative="1">
+      <w:start w:val="1"/>
+      <w:numFmt w:val="bullet"/>
+      <w:lvlText w:val="o"/>
+      <w:lvlJc w:val="left"/>
+      <w:pPr>
+        <w:ind w:left="5760" w:hanging="360"/>
+      </w:pPr>
+      <w:rPr>
+        <w:rFonts w:ascii="Courier New" w:hAnsi="Courier New" w:cs="Courier New" w:hint="default"/>
+      </w:rPr>
+    </w:lvl>
+    <w:lvl w:ilvl="8" w:tplc="0C0A0005" w:tentative="1">
+      <w:start w:val="1"/>
+      <w:numFmt w:val="bullet"/>
+      <w:lvlText w:val=""/>
+      <w:lvlJc w:val="left"/>
+      <w:pPr>
+        <w:ind w:left="6480" w:hanging="360"/>
+      </w:pPr>
+      <w:rPr>
+        <w:rFonts w:ascii="Wingdings" w:hAnsi="Wingdings" w:hint="default"/>
+      </w:rPr>
+    </w:lvl>
+  </w:abstractNum>
+  <w:num w:numId="1">
+    <w:abstractNumId w:val="0"/>
+  </w:num>
+</w:numbering>
 </file>
 
 <file path=word/styles.xml><?xml version="1.0" encoding="utf-8"?>
@@ -1406,6 +1608,17 @@
     <w:uiPriority w:val="99"/>
     <w:rsid w:val="00DE7E37"/>
   </w:style>
+  <w:style w:type="paragraph" w:styleId="Prrafodelista">
+    <w:name w:val="List Paragraph"/>
+    <w:basedOn w:val="Normal"/>
+    <w:uiPriority w:val="34"/>
+    <w:qFormat/>
+    <w:rsid w:val="00463D28"/>
+    <w:pPr>
+      <w:ind w:left="720"/>
+      <w:contextualSpacing/>
+    </w:pPr>
+  </w:style>
 </w:styles>
 </file>
 

</xml_diff>

<commit_message>
Carga de datos en BDD por script, actualiza documentacion
</commit_message>
<xml_diff>
--- a/docs/Plantilla Informe de Avance 2021.docx
+++ b/docs/Plantilla Informe de Avance 2021.docx
@@ -44,19 +44,19 @@
         <w:rPr>
           <w:lang w:val="es-ES"/>
         </w:rPr>
-        <w:t>7</w:t>
-      </w:r>
-      <w:r>
-        <w:rPr>
-          <w:lang w:val="es-ES"/>
-        </w:rPr>
         <w:t>/</w:t>
       </w:r>
       <w:r>
         <w:rPr>
           <w:lang w:val="es-ES"/>
         </w:rPr>
-        <w:t>05</w:t>
+        <w:t>0</w:t>
+      </w:r>
+      <w:r>
+        <w:rPr>
+          <w:lang w:val="es-ES"/>
+        </w:rPr>
+        <w:t>6</w:t>
       </w:r>
       <w:r>
         <w:rPr>
@@ -163,6 +163,7 @@
       <w:pPr>
         <w:rPr>
           <w:b/>
+          <w:u w:val="single"/>
           <w:lang w:val="es-ES"/>
         </w:rPr>
       </w:pPr>
@@ -275,6 +276,46 @@
     <w:p>
       <w:pPr>
         <w:rPr>
+          <w:lang w:val="es-ES"/>
+        </w:rPr>
+      </w:pPr>
+      <w:r>
+        <w:rPr>
+          <w:b/>
+          <w:lang w:val="es-ES"/>
+        </w:rPr>
+        <w:t xml:space="preserve">Integrante </w:t>
+      </w:r>
+      <w:r>
+        <w:rPr>
+          <w:b/>
+          <w:lang w:val="es-ES"/>
+        </w:rPr>
+        <w:t>3</w:t>
+      </w:r>
+      <w:r>
+        <w:rPr>
+          <w:b/>
+          <w:lang w:val="es-ES"/>
+        </w:rPr>
+        <w:t>:</w:t>
+      </w:r>
+      <w:r>
+        <w:rPr>
+          <w:lang w:val="es-ES"/>
+        </w:rPr>
+        <w:t xml:space="preserve"> </w:t>
+      </w:r>
+      <w:r>
+        <w:rPr>
+          <w:lang w:val="es-ES"/>
+        </w:rPr>
+        <w:t>Castro, Julián (juliancastro18)</w:t>
+      </w:r>
+    </w:p>
+    <w:p>
+      <w:pPr>
+        <w:rPr>
           <w:i/>
           <w:lang w:val="es-ES"/>
         </w:rPr>
@@ -284,14 +325,14 @@
           <w:b/>
           <w:lang w:val="es-ES"/>
         </w:rPr>
-        <w:t xml:space="preserve">Integrante </w:t>
+        <w:t>Integrante</w:t>
       </w:r>
       <w:r>
         <w:rPr>
           <w:b/>
           <w:lang w:val="es-ES"/>
         </w:rPr>
-        <w:t>3</w:t>
+        <w:t xml:space="preserve"> 4</w:t>
       </w:r>
       <w:r>
         <w:rPr>
@@ -302,15 +343,55 @@
       </w:r>
       <w:r>
         <w:rPr>
+          <w:b/>
           <w:lang w:val="es-ES"/>
         </w:rPr>
         <w:t xml:space="preserve"> </w:t>
       </w:r>
       <w:r>
         <w:rPr>
-          <w:lang w:val="es-ES"/>
-        </w:rPr>
-        <w:t>Castro, Julián (juliancastro18)</w:t>
+          <w:bCs/>
+          <w:lang w:val="es-ES"/>
+        </w:rPr>
+        <w:t>Hernández</w:t>
+      </w:r>
+      <w:r>
+        <w:rPr>
+          <w:bCs/>
+          <w:lang w:val="es-ES"/>
+        </w:rPr>
+        <w:t xml:space="preserve">, </w:t>
+      </w:r>
+      <w:r>
+        <w:rPr>
+          <w:bCs/>
+          <w:lang w:val="es-ES"/>
+        </w:rPr>
+        <w:t xml:space="preserve">Walter </w:t>
+      </w:r>
+      <w:r>
+        <w:rPr>
+          <w:lang w:val="es-ES"/>
+        </w:rPr>
+        <w:t xml:space="preserve">David </w:t>
+      </w:r>
+      <w:r>
+        <w:rPr>
+          <w:lang w:val="es-ES"/>
+        </w:rPr>
+        <w:t>(</w:t>
+      </w:r>
+      <w:r>
+        <w:rPr>
+          <w:lang w:val="es-ES"/>
+        </w:rPr>
+        <w:t>walterhrnndz</w:t>
+      </w:r>
+      <w:r>
+        <w:rPr>
+          <w:lang w:val="es-ES"/>
+        </w:rPr>
+        <w:t>)</w:t>
       </w:r>
     </w:p>
     <w:p>
@@ -343,36 +424,33 @@
           <w:lang w:val="es-ES"/>
         </w:rPr>
       </w:pPr>
-      <w:hyperlink r:id="rId8" w:history="1">
-        <w:r>
-          <w:rPr>
-            <w:rStyle w:val="Hipervnculo"/>
-            <w:lang w:val="es-ES"/>
-          </w:rPr>
-          <w:t>https://youtu.be/Y81tDGH8WQM</w:t>
-        </w:r>
-      </w:hyperlink>
-      <w:r>
-        <w:rPr>
-          <w:lang w:val="es-ES"/>
-        </w:rPr>
-        <w:t xml:space="preserve"> </w:t>
-      </w:r>
-    </w:p>
-    <w:p>
-      <w:pPr>
-        <w:pStyle w:val="Ttulo2"/>
-        <w:rPr>
-          <w:i/>
-          <w:lang w:val="es-ES"/>
-        </w:rPr>
-      </w:pPr>
       <w:bookmarkStart w:id="5" w:name="_85ld5yy8eykv" w:colFirst="0" w:colLast="0"/>
       <w:bookmarkEnd w:id="5"/>
       <w:r>
         <w:rPr>
           <w:lang w:val="es-ES"/>
         </w:rPr>
+        <w:t>https://youtu.be/</w:t>
+      </w:r>
+      <w:r>
+        <w:rPr>
+          <w:lang w:val="es-ES"/>
+        </w:rPr>
+        <w:t xml:space="preserve"> </w:t>
+      </w:r>
+    </w:p>
+    <w:p>
+      <w:pPr>
+        <w:pStyle w:val="Ttulo2"/>
+        <w:rPr>
+          <w:i/>
+          <w:lang w:val="es-ES"/>
+        </w:rPr>
+      </w:pPr>
+      <w:r>
+        <w:rPr>
+          <w:lang w:val="es-ES"/>
+        </w:rPr>
         <w:t xml:space="preserve">Base de Datos: </w:t>
       </w:r>
     </w:p>
@@ -523,15 +601,13 @@
       </w:pPr>
       <w:r>
         <w:rPr>
-          <w:i/>
           <w:noProof/>
-          <w:lang w:val="es-ES"/>
         </w:rPr>
         <w:drawing>
-          <wp:inline distT="0" distB="0" distL="0" distR="0" wp14:anchorId="635B815D" wp14:editId="13412928">
-            <wp:extent cx="5476875" cy="2128201"/>
-            <wp:effectExtent l="0" t="0" r="0" b="5715"/>
-            <wp:docPr id="4" name="Imagen 4"/>
+          <wp:inline distT="0" distB="0" distL="0" distR="0" wp14:anchorId="0808DAD5" wp14:editId="2F96F021">
+            <wp:extent cx="6841490" cy="3020060"/>
+            <wp:effectExtent l="0" t="0" r="0" b="8890"/>
+            <wp:docPr id="1" name="Imagen 1"/>
             <wp:cNvGraphicFramePr>
               <a:graphicFrameLocks xmlns:a="http://schemas.openxmlformats.org/drawingml/2006/main" noChangeAspect="1"/>
             </wp:cNvGraphicFramePr>
@@ -539,7 +615,84 @@
               <a:graphicData uri="http://schemas.openxmlformats.org/drawingml/2006/picture">
                 <pic:pic xmlns:pic="http://schemas.openxmlformats.org/drawingml/2006/picture">
                   <pic:nvPicPr>
-                    <pic:cNvPr id="0" name="Picture 4"/>
+                    <pic:cNvPr id="0" name="Picture 1"/>
+                    <pic:cNvPicPr>
+                      <a:picLocks noChangeAspect="1" noChangeArrowheads="1"/>
+                    </pic:cNvPicPr>
+                  </pic:nvPicPr>
+                  <pic:blipFill>
+                    <a:blip r:embed="rId8">
+                      <a:extLst>
+                        <a:ext uri="{28A0092B-C50C-407E-A947-70E740481C1C}">
+                          <a14:useLocalDpi xmlns:a14="http://schemas.microsoft.com/office/drawing/2010/main" val="0"/>
+                        </a:ext>
+                      </a:extLst>
+                    </a:blip>
+                    <a:srcRect/>
+                    <a:stretch>
+                      <a:fillRect/>
+                    </a:stretch>
+                  </pic:blipFill>
+                  <pic:spPr bwMode="auto">
+                    <a:xfrm>
+                      <a:off x="0" y="0"/>
+                      <a:ext cx="6841490" cy="3020060"/>
+                    </a:xfrm>
+                    <a:prstGeom prst="rect">
+                      <a:avLst/>
+                    </a:prstGeom>
+                    <a:noFill/>
+                    <a:ln>
+                      <a:noFill/>
+                    </a:ln>
+                  </pic:spPr>
+                </pic:pic>
+              </a:graphicData>
+            </a:graphic>
+          </wp:inline>
+        </w:drawing>
+      </w:r>
+    </w:p>
+    <w:p>
+      <w:pPr>
+        <w:pStyle w:val="Ttulo2"/>
+        <w:rPr>
+          <w:lang w:val="es-ES"/>
+        </w:rPr>
+      </w:pPr>
+      <w:bookmarkStart w:id="7" w:name="_apyaq1xrerpa" w:colFirst="0" w:colLast="0"/>
+      <w:bookmarkEnd w:id="7"/>
+      <w:r>
+        <w:rPr>
+          <w:lang w:val="es-ES"/>
+        </w:rPr>
+        <w:lastRenderedPageBreak/>
+        <w:t>Diagrama de Base de Datos:</w:t>
+      </w:r>
+    </w:p>
+    <w:p>
+      <w:pPr>
+        <w:rPr>
+          <w:lang w:val="es-ES"/>
+        </w:rPr>
+      </w:pPr>
+      <w:r>
+        <w:rPr>
+          <w:noProof/>
+        </w:rPr>
+        <w:drawing>
+          <wp:inline distT="0" distB="0" distL="0" distR="0" wp14:anchorId="28CB7D3B" wp14:editId="0E24D398">
+            <wp:extent cx="6841490" cy="3924935"/>
+            <wp:effectExtent l="0" t="0" r="0" b="0"/>
+            <wp:docPr id="3" name="Imagen 3"/>
+            <wp:cNvGraphicFramePr>
+              <a:graphicFrameLocks xmlns:a="http://schemas.openxmlformats.org/drawingml/2006/main" noChangeAspect="1"/>
+            </wp:cNvGraphicFramePr>
+            <a:graphic xmlns:a="http://schemas.openxmlformats.org/drawingml/2006/main">
+              <a:graphicData uri="http://schemas.openxmlformats.org/drawingml/2006/picture">
+                <pic:pic xmlns:pic="http://schemas.openxmlformats.org/drawingml/2006/picture">
+                  <pic:nvPicPr>
+                    <pic:cNvPr id="0" name="Picture 3"/>
                     <pic:cNvPicPr>
                       <a:picLocks noChangeAspect="1" noChangeArrowheads="1"/>
                     </pic:cNvPicPr>
@@ -560,7 +713,7 @@
                   <pic:spPr bwMode="auto">
                     <a:xfrm>
                       <a:off x="0" y="0"/>
-                      <a:ext cx="5531618" cy="2149473"/>
+                      <a:ext cx="6841490" cy="3924935"/>
                     </a:xfrm>
                     <a:prstGeom prst="rect">
                       <a:avLst/>
@@ -584,85 +737,6 @@
           <w:lang w:val="es-ES"/>
         </w:rPr>
       </w:pPr>
-      <w:bookmarkStart w:id="7" w:name="_apyaq1xrerpa" w:colFirst="0" w:colLast="0"/>
-      <w:bookmarkEnd w:id="7"/>
-      <w:r>
-        <w:rPr>
-          <w:lang w:val="es-ES"/>
-        </w:rPr>
-        <w:lastRenderedPageBreak/>
-        <w:t>Diagrama de Base de Datos:</w:t>
-      </w:r>
-    </w:p>
-    <w:p>
-      <w:pPr>
-        <w:rPr>
-          <w:lang w:val="es-ES"/>
-        </w:rPr>
-      </w:pPr>
-      <w:r>
-        <w:rPr>
-          <w:i/>
-          <w:noProof/>
-          <w:lang w:val="es-ES"/>
-        </w:rPr>
-        <w:drawing>
-          <wp:inline distT="0" distB="0" distL="0" distR="0" wp14:anchorId="4EF1D56C" wp14:editId="222BBBD1">
-            <wp:extent cx="3914775" cy="3200400"/>
-            <wp:effectExtent l="0" t="0" r="9525" b="0"/>
-            <wp:docPr id="2" name="Imagen 2"/>
-            <wp:cNvGraphicFramePr>
-              <a:graphicFrameLocks xmlns:a="http://schemas.openxmlformats.org/drawingml/2006/main" noChangeAspect="1"/>
-            </wp:cNvGraphicFramePr>
-            <a:graphic xmlns:a="http://schemas.openxmlformats.org/drawingml/2006/main">
-              <a:graphicData uri="http://schemas.openxmlformats.org/drawingml/2006/picture">
-                <pic:pic xmlns:pic="http://schemas.openxmlformats.org/drawingml/2006/picture">
-                  <pic:nvPicPr>
-                    <pic:cNvPr id="0" name="Picture 2"/>
-                    <pic:cNvPicPr>
-                      <a:picLocks noChangeAspect="1" noChangeArrowheads="1"/>
-                    </pic:cNvPicPr>
-                  </pic:nvPicPr>
-                  <pic:blipFill>
-                    <a:blip r:embed="rId10">
-                      <a:extLst>
-                        <a:ext uri="{28A0092B-C50C-407E-A947-70E740481C1C}">
-                          <a14:useLocalDpi xmlns:a14="http://schemas.microsoft.com/office/drawing/2010/main" val="0"/>
-                        </a:ext>
-                      </a:extLst>
-                    </a:blip>
-                    <a:srcRect/>
-                    <a:stretch>
-                      <a:fillRect/>
-                    </a:stretch>
-                  </pic:blipFill>
-                  <pic:spPr bwMode="auto">
-                    <a:xfrm>
-                      <a:off x="0" y="0"/>
-                      <a:ext cx="3914775" cy="3200400"/>
-                    </a:xfrm>
-                    <a:prstGeom prst="rect">
-                      <a:avLst/>
-                    </a:prstGeom>
-                    <a:noFill/>
-                    <a:ln>
-                      <a:noFill/>
-                    </a:ln>
-                  </pic:spPr>
-                </pic:pic>
-              </a:graphicData>
-            </a:graphic>
-          </wp:inline>
-        </w:drawing>
-      </w:r>
-    </w:p>
-    <w:p>
-      <w:pPr>
-        <w:pStyle w:val="Ttulo2"/>
-        <w:rPr>
-          <w:lang w:val="es-ES"/>
-        </w:rPr>
-      </w:pPr>
       <w:bookmarkStart w:id="8" w:name="_5exg0cj0a631" w:colFirst="0" w:colLast="0"/>
       <w:bookmarkEnd w:id="8"/>
       <w:r>
@@ -697,86 +771,21 @@
           <w:iCs/>
           <w:lang w:val="es-ES"/>
         </w:rPr>
-        <w:t>Agregamos el archivo “</w:t>
+        <w:t>Agregamos el archivo “application.yml” ubicado en src\main\resources al .gitignore ya que los usuarios y contraseña</w:t>
       </w:r>
       <w:r>
         <w:rPr>
           <w:iCs/>
           <w:lang w:val="es-ES"/>
         </w:rPr>
-        <w:t>application</w:t>
+        <w:t>s</w:t>
       </w:r>
       <w:r>
         <w:rPr>
           <w:iCs/>
           <w:lang w:val="es-ES"/>
         </w:rPr>
-        <w:t xml:space="preserve">.yml” ubicado en </w:t>
-      </w:r>
-      <w:r>
-        <w:rPr>
-          <w:iCs/>
-          <w:lang w:val="es-ES"/>
-        </w:rPr>
-        <w:t>src\main\resources</w:t>
-      </w:r>
-      <w:r>
-        <w:rPr>
-          <w:iCs/>
-          <w:lang w:val="es-ES"/>
-        </w:rPr>
-        <w:t xml:space="preserve"> al .gitignore ya que los usuarios y contraseña</w:t>
-      </w:r>
-      <w:r>
-        <w:rPr>
-          <w:iCs/>
-          <w:lang w:val="es-ES"/>
-        </w:rPr>
-        <w:t>s</w:t>
-      </w:r>
-      <w:r>
-        <w:rPr>
-          <w:iCs/>
-          <w:lang w:val="es-ES"/>
-        </w:rPr>
         <w:t xml:space="preserve"> del MySQL de cada integrante difieren. Incluimos una copia de este archivo en la carpeta docs.</w:t>
-      </w:r>
-    </w:p>
-    <w:p>
-      <w:pPr>
-        <w:pStyle w:val="Prrafodelista"/>
-        <w:numPr>
-          <w:ilvl w:val="0"/>
-          <w:numId w:val="1"/>
-        </w:numPr>
-        <w:pBdr>
-          <w:top w:val="nil"/>
-          <w:left w:val="nil"/>
-          <w:bottom w:val="nil"/>
-          <w:right w:val="nil"/>
-          <w:between w:val="nil"/>
-        </w:pBdr>
-        <w:rPr>
-          <w:i/>
-          <w:noProof/>
-          <w:lang w:val="es-ES"/>
-        </w:rPr>
-      </w:pPr>
-      <w:r>
-        <w:rPr>
-          <w:iCs/>
-          <w:noProof/>
-          <w:lang w:val="es-ES"/>
-        </w:rPr>
-        <w:t xml:space="preserve">Hicimos la entrega original el mismo día miércoles a las 18 hs, pero editamos la entrega ya que </w:t>
-      </w:r>
-      <w:r>
-        <w:rPr>
-          <w:iCs/>
-          <w:noProof/>
-          <w:lang w:val="es-ES"/>
-        </w:rPr>
-        <w:t xml:space="preserve">modificamos el comportamiento de los ABM en base a las dudas que pudimos resolver con los docentes posterior a la clase, es por ello que algunas características difieren del video de presentación: el administrador ahora puede ver a los usuarios/perfiles inactivos, filtrar si desea verlos o no, y reactivarlos. Además, los perfiles asignados sólo a usuarios inactivos también pueden desactivarse. </w:t>
       </w:r>
     </w:p>
     <w:sectPr>

</xml_diff>

<commit_message>
Actualiza link en planilla informe
</commit_message>
<xml_diff>
--- a/docs/Plantilla Informe de Avance 2021.docx
+++ b/docs/Plantilla Informe de Avance 2021.docx
@@ -138,7 +138,7 @@
         <w:rPr>
           <w:lang w:val="es-ES"/>
         </w:rPr>
-        <w:t xml:space="preserve">URL del repositorio: </w:t>
+        <w:t>URL del repositorio:</w:t>
       </w:r>
     </w:p>
     <w:p>
@@ -353,33 +353,13 @@
           <w:bCs/>
           <w:lang w:val="es-ES"/>
         </w:rPr>
-        <w:t>Hernández</w:t>
-      </w:r>
-      <w:r>
-        <w:rPr>
-          <w:bCs/>
-          <w:lang w:val="es-ES"/>
-        </w:rPr>
-        <w:t xml:space="preserve">, </w:t>
-      </w:r>
-      <w:r>
-        <w:rPr>
-          <w:bCs/>
-          <w:lang w:val="es-ES"/>
-        </w:rPr>
-        <w:t xml:space="preserve">Walter </w:t>
-      </w:r>
-      <w:r>
-        <w:rPr>
-          <w:lang w:val="es-ES"/>
-        </w:rPr>
-        <w:t xml:space="preserve">David </w:t>
-      </w:r>
-      <w:r>
-        <w:rPr>
-          <w:lang w:val="es-ES"/>
-        </w:rPr>
-        <w:t>(</w:t>
+        <w:t xml:space="preserve">Hernández, Walter </w:t>
+      </w:r>
+      <w:r>
+        <w:rPr>
+          <w:lang w:val="es-ES"/>
+        </w:rPr>
+        <w:t>David (</w:t>
       </w:r>
       <w:r>
         <w:rPr>
@@ -415,28 +395,52 @@
         <w:rPr>
           <w:lang w:val="es-ES"/>
         </w:rPr>
-        <w:t xml:space="preserve">URL del Video: </w:t>
-      </w:r>
-    </w:p>
-    <w:p>
-      <w:pPr>
-        <w:rPr>
-          <w:lang w:val="es-ES"/>
-        </w:rPr>
-      </w:pPr>
-      <w:bookmarkStart w:id="5" w:name="_85ld5yy8eykv" w:colFirst="0" w:colLast="0"/>
-      <w:bookmarkEnd w:id="5"/>
-      <w:r>
-        <w:rPr>
-          <w:lang w:val="es-ES"/>
-        </w:rPr>
-        <w:t>https://youtu.be/</w:t>
-      </w:r>
-      <w:r>
-        <w:rPr>
-          <w:lang w:val="es-ES"/>
-        </w:rPr>
-        <w:t xml:space="preserve"> </w:t>
+        <w:t>URL del Video:</w:t>
+      </w:r>
+    </w:p>
+    <w:bookmarkStart w:id="5" w:name="_85ld5yy8eykv" w:colFirst="0" w:colLast="0"/>
+    <w:bookmarkEnd w:id="5"/>
+    <w:p>
+      <w:pPr>
+        <w:rPr>
+          <w:lang w:val="es-ES"/>
+        </w:rPr>
+      </w:pPr>
+      <w:r>
+        <w:rPr>
+          <w:lang w:val="es-ES"/>
+        </w:rPr>
+        <w:fldChar w:fldCharType="begin"/>
+      </w:r>
+      <w:r>
+        <w:rPr>
+          <w:lang w:val="es-ES"/>
+        </w:rPr>
+        <w:instrText xml:space="preserve"> HYPERLINK "https://youtu.be/ycZJ90j69DM" </w:instrText>
+      </w:r>
+      <w:r>
+        <w:rPr>
+          <w:lang w:val="es-ES"/>
+        </w:rPr>
+      </w:r>
+      <w:r>
+        <w:rPr>
+          <w:lang w:val="es-ES"/>
+        </w:rPr>
+        <w:fldChar w:fldCharType="separate"/>
+      </w:r>
+      <w:r>
+        <w:rPr>
+          <w:rStyle w:val="Hipervnculo"/>
+          <w:lang w:val="es-ES"/>
+        </w:rPr>
+        <w:t>https://youtu.be/ycZJ90j69DM</w:t>
+      </w:r>
+      <w:r>
+        <w:rPr>
+          <w:lang w:val="es-ES"/>
+        </w:rPr>
+        <w:fldChar w:fldCharType="end"/>
       </w:r>
     </w:p>
     <w:p>
@@ -451,7 +455,7 @@
         <w:rPr>
           <w:lang w:val="es-ES"/>
         </w:rPr>
-        <w:t xml:space="preserve">Base de Datos: </w:t>
+        <w:t>Base de Datos:</w:t>
       </w:r>
     </w:p>
     <w:p>
@@ -771,7 +775,23 @@
           <w:iCs/>
           <w:lang w:val="es-ES"/>
         </w:rPr>
-        <w:t>Agregamos el archivo “application.yml” ubicado en src\main\resources al .gitignore ya que los usuarios y contraseña</w:t>
+        <w:t xml:space="preserve">Agregamos el archivo “application.yml” ubicado en src\main\resources </w:t>
+      </w:r>
+      <w:proofErr w:type="gramStart"/>
+      <w:r>
+        <w:rPr>
+          <w:iCs/>
+          <w:lang w:val="es-ES"/>
+        </w:rPr>
+        <w:t>al .gitignore</w:t>
+      </w:r>
+      <w:proofErr w:type="gramEnd"/>
+      <w:r>
+        <w:rPr>
+          <w:iCs/>
+          <w:lang w:val="es-ES"/>
+        </w:rPr>
+        <w:t xml:space="preserve"> ya que los usuarios y contraseña</w:t>
       </w:r>
       <w:r>
         <w:rPr>

</xml_diff>

<commit_message>
Arreglos de responsive, actualiza doc, etc
</commit_message>
<xml_diff>
--- a/docs/Plantilla Informe de Avance 2021.docx
+++ b/docs/Plantilla Informe de Avance 2021.docx
@@ -766,6 +766,9 @@
           <w:right w:val="nil"/>
           <w:between w:val="nil"/>
         </w:pBdr>
+        <w:spacing w:before="240" w:after="240"/>
+        <w:ind w:left="714" w:hanging="357"/>
+        <w:contextualSpacing w:val="0"/>
         <w:rPr>
           <w:i/>
           <w:noProof/>
@@ -785,6 +788,13 @@
           <w:lang w:val="es-ES"/>
         </w:rPr>
         <w:t>.</w:t>
+      </w:r>
+      <w:r>
+        <w:rPr>
+          <w:iCs/>
+          <w:lang w:val="es-ES"/>
+        </w:rPr>
+        <w:t xml:space="preserve"> Cuando la aplicación no recibe tráfico en el transcurso de una hora entra en estado de hibernación (limitación de la versión gratuita) lo que provoca que, al ser accedida por primera vez luego de dicho período de inactividad, pueda demorar hasta 1 minuto en cargar la página.</w:t>
       </w:r>
     </w:p>
     <w:p>
@@ -801,6 +811,9 @@
           <w:right w:val="nil"/>
           <w:between w:val="nil"/>
         </w:pBdr>
+        <w:spacing w:after="240"/>
+        <w:ind w:left="714" w:hanging="357"/>
+        <w:contextualSpacing w:val="0"/>
         <w:rPr>
           <w:i/>
           <w:noProof/>
@@ -850,6 +863,9 @@
           <w:right w:val="nil"/>
           <w:between w:val="nil"/>
         </w:pBdr>
+        <w:spacing w:after="240"/>
+        <w:ind w:left="714" w:hanging="357"/>
+        <w:contextualSpacing w:val="0"/>
         <w:rPr>
           <w:i/>
           <w:noProof/>
@@ -892,6 +908,9 @@
           <w:right w:val="nil"/>
           <w:between w:val="nil"/>
         </w:pBdr>
+        <w:spacing w:after="240"/>
+        <w:ind w:left="714" w:hanging="357"/>
+        <w:contextualSpacing w:val="0"/>
         <w:rPr>
           <w:i/>
           <w:noProof/>

</xml_diff>